<commit_message>
feat: prep powerpoint and update UI images for report docx
</commit_message>
<xml_diff>
--- a/Báo cáo/ThesisReport_quangvinh_Fix1.docx
+++ b/Báo cáo/ThesisReport_quangvinh_Fix1.docx
@@ -56,6 +56,20 @@
           <w:b/>
         </w:rPr>
         <w:t>COLLEGE OF INFORMATION AND COMMUNICATION TECHNOLOGY</w:t>
+      </w:r>
+    </w:p>
+    <w:p>
+      <w:pPr>
+        <w:jc w:val="center"/>
+        <w:rPr>
+          <w:b/>
+        </w:rPr>
+      </w:pPr>
+      <w:r>
+        <w:rPr>
+          <w:b/>
+        </w:rPr>
+        <w:t>DEPARTMENT OF INFORMATION TECHNOLOGY</w:t>
       </w:r>
     </w:p>
     <w:p>
@@ -792,16 +806,6 @@
         <w:jc w:val="center"/>
         <w:rPr>
           <w:color w:val="000000" w:themeColor="text1"/>
-          <w:sz w:val="32"/>
-          <w:szCs w:val="32"/>
-        </w:rPr>
-      </w:pPr>
-    </w:p>
-    <w:p>
-      <w:pPr>
-        <w:jc w:val="center"/>
-        <w:rPr>
-          <w:color w:val="000000" w:themeColor="text1"/>
           <w:sz w:val="20"/>
           <w:szCs w:val="20"/>
         </w:rPr>
@@ -1554,84 +1558,6 @@
           <w:sz w:val="28"/>
           <w:szCs w:val="32"/>
         </w:rPr>
-      </w:pPr>
-      <w:r>
-        <w:rPr>
-          <w:b/>
-          <w:color w:val="000000" w:themeColor="text1"/>
-          <w:sz w:val="32"/>
-          <w:szCs w:val="32"/>
-        </w:rPr>
-        <w:t>Can Tho</w:t>
-      </w:r>
-      <w:r>
-        <w:rPr>
-          <w:b/>
-          <w:color w:val="000000" w:themeColor="text1"/>
-          <w:sz w:val="32"/>
-          <w:szCs w:val="32"/>
-        </w:rPr>
-        <w:t xml:space="preserve">, </w:t>
-      </w:r>
-      <w:r>
-        <w:rPr>
-          <w:b/>
-          <w:color w:val="000000" w:themeColor="text1"/>
-          <w:sz w:val="32"/>
-          <w:szCs w:val="32"/>
-        </w:rPr>
-        <w:t>12</w:t>
-      </w:r>
-      <w:r>
-        <w:rPr>
-          <w:b/>
-          <w:color w:val="000000" w:themeColor="text1"/>
-          <w:sz w:val="32"/>
-          <w:szCs w:val="32"/>
-        </w:rPr>
-        <w:t>/20</w:t>
-      </w:r>
-      <w:r>
-        <w:rPr>
-          <w:b/>
-          <w:color w:val="000000" w:themeColor="text1"/>
-          <w:sz w:val="32"/>
-          <w:szCs w:val="32"/>
-        </w:rPr>
-        <w:t>25</w:t>
-      </w:r>
-      <w:r>
-        <w:rPr>
-          <w:b/>
-          <w:i/>
-          <w:color w:val="000000" w:themeColor="text1"/>
-          <w:sz w:val="28"/>
-          <w:szCs w:val="32"/>
-        </w:rPr>
-        <w:t xml:space="preserve"> </w:t>
-      </w:r>
-    </w:p>
-    <w:p>
-      <w:pPr>
-        <w:jc w:val="center"/>
-        <w:rPr>
-          <w:b/>
-          <w:i/>
-          <w:color w:val="000000" w:themeColor="text1"/>
-          <w:sz w:val="28"/>
-          <w:szCs w:val="32"/>
-        </w:rPr>
-      </w:pPr>
-    </w:p>
-    <w:p>
-      <w:pPr>
-        <w:rPr>
-          <w:b/>
-          <w:i/>
-          <w:color w:val="000000" w:themeColor="text1"/>
-          <w:sz w:val="28"/>
-          <w:szCs w:val="32"/>
-        </w:rPr>
         <w:sectPr>
           <w:footerReference w:type="default" r:id="rId9"/>
           <w:pgSz w:w="11906" w:h="16838" w:code="9"/>
@@ -1646,6 +1572,61 @@
           <w:docGrid w:linePitch="360"/>
         </w:sectPr>
       </w:pPr>
+      <w:r>
+        <w:rPr>
+          <w:b/>
+          <w:color w:val="000000" w:themeColor="text1"/>
+          <w:sz w:val="32"/>
+          <w:szCs w:val="32"/>
+        </w:rPr>
+        <w:t>Can Tho</w:t>
+      </w:r>
+      <w:r>
+        <w:rPr>
+          <w:b/>
+          <w:color w:val="000000" w:themeColor="text1"/>
+          <w:sz w:val="32"/>
+          <w:szCs w:val="32"/>
+        </w:rPr>
+        <w:t xml:space="preserve">, </w:t>
+      </w:r>
+      <w:r>
+        <w:rPr>
+          <w:b/>
+          <w:color w:val="000000" w:themeColor="text1"/>
+          <w:sz w:val="32"/>
+          <w:szCs w:val="32"/>
+        </w:rPr>
+        <w:t>12</w:t>
+      </w:r>
+      <w:r>
+        <w:rPr>
+          <w:b/>
+          <w:color w:val="000000" w:themeColor="text1"/>
+          <w:sz w:val="32"/>
+          <w:szCs w:val="32"/>
+        </w:rPr>
+        <w:t>/20</w:t>
+      </w:r>
+      <w:r>
+        <w:rPr>
+          <w:b/>
+          <w:color w:val="000000" w:themeColor="text1"/>
+          <w:sz w:val="32"/>
+          <w:szCs w:val="32"/>
+        </w:rPr>
+        <w:t>25</w:t>
+      </w:r>
+      <w:r>
+        <w:rPr>
+          <w:b/>
+          <w:i/>
+          <w:color w:val="000000" w:themeColor="text1"/>
+          <w:sz w:val="28"/>
+          <w:szCs w:val="32"/>
+        </w:rPr>
+        <w:t xml:space="preserve"> </w:t>
+      </w:r>
     </w:p>
     <w:p>
       <w:pPr>
@@ -31208,10 +31189,10 @@
           <w:noProof/>
         </w:rPr>
         <w:drawing>
-          <wp:inline distT="0" distB="0" distL="0" distR="0" wp14:anchorId="6D6E1C65" wp14:editId="3444327F">
-            <wp:extent cx="3934374" cy="657317"/>
-            <wp:effectExtent l="0" t="0" r="0" b="9525"/>
-            <wp:docPr id="319275993" name="Picture 1"/>
+          <wp:inline distT="0" distB="0" distL="0" distR="0" wp14:anchorId="66F1188E" wp14:editId="7B9BC2C0">
+            <wp:extent cx="2660650" cy="574891"/>
+            <wp:effectExtent l="0" t="0" r="6350" b="0"/>
+            <wp:docPr id="192497560" name="Picture 1"/>
             <wp:cNvGraphicFramePr>
               <a:graphicFrameLocks xmlns:a="http://schemas.openxmlformats.org/drawingml/2006/main" noChangeAspect="1"/>
             </wp:cNvGraphicFramePr>
@@ -31219,7 +31200,7 @@
               <a:graphicData uri="http://schemas.openxmlformats.org/drawingml/2006/picture">
                 <pic:pic xmlns:pic="http://schemas.openxmlformats.org/drawingml/2006/picture">
                   <pic:nvPicPr>
-                    <pic:cNvPr id="319275993" name=""/>
+                    <pic:cNvPr id="192497560" name=""/>
                     <pic:cNvPicPr/>
                   </pic:nvPicPr>
                   <pic:blipFill>
@@ -31231,7 +31212,7 @@
                   <pic:spPr>
                     <a:xfrm>
                       <a:off x="0" y="0"/>
-                      <a:ext cx="3934374" cy="657317"/>
+                      <a:ext cx="2744075" cy="592917"/>
                     </a:xfrm>
                     <a:prstGeom prst="rect">
                       <a:avLst/>
@@ -31356,10 +31337,10 @@
           <w:noProof/>
         </w:rPr>
         <w:drawing>
-          <wp:inline distT="0" distB="0" distL="0" distR="0" wp14:anchorId="375209E1" wp14:editId="6151CB1D">
-            <wp:extent cx="1700494" cy="3778250"/>
+          <wp:inline distT="0" distB="0" distL="0" distR="0" wp14:anchorId="2AB242A7" wp14:editId="7BD03A45">
+            <wp:extent cx="1698636" cy="3774870"/>
             <wp:effectExtent l="0" t="0" r="0" b="0"/>
-            <wp:docPr id="990298598" name="Picture 13"/>
+            <wp:docPr id="1571500502" name="Picture 13"/>
             <wp:cNvGraphicFramePr>
               <a:graphicFrameLocks xmlns:a="http://schemas.openxmlformats.org/drawingml/2006/main" noChangeAspect="1"/>
             </wp:cNvGraphicFramePr>
@@ -31367,10 +31348,8 @@
               <a:graphicData uri="http://schemas.openxmlformats.org/drawingml/2006/picture">
                 <pic:pic xmlns:pic="http://schemas.openxmlformats.org/drawingml/2006/picture">
                   <pic:nvPicPr>
-                    <pic:cNvPr id="0" name="Picture 1"/>
-                    <pic:cNvPicPr>
-                      <a:picLocks noChangeAspect="1" noChangeArrowheads="1"/>
-                    </pic:cNvPicPr>
+                    <pic:cNvPr id="1571500502" name="Picture 1571500502"/>
+                    <pic:cNvPicPr/>
                   </pic:nvPicPr>
                   <pic:blipFill>
                     <a:blip r:embed="rId24" cstate="print">
@@ -31380,23 +31359,18 @@
                         </a:ext>
                       </a:extLst>
                     </a:blip>
-                    <a:srcRect/>
                     <a:stretch>
                       <a:fillRect/>
                     </a:stretch>
                   </pic:blipFill>
-                  <pic:spPr bwMode="auto">
+                  <pic:spPr>
                     <a:xfrm>
                       <a:off x="0" y="0"/>
-                      <a:ext cx="1711197" cy="3802030"/>
+                      <a:ext cx="1707660" cy="3794924"/>
                     </a:xfrm>
                     <a:prstGeom prst="rect">
                       <a:avLst/>
                     </a:prstGeom>
-                    <a:noFill/>
-                    <a:ln>
-                      <a:noFill/>
-                    </a:ln>
                   </pic:spPr>
                 </pic:pic>
               </a:graphicData>
@@ -31412,10 +31386,10 @@
           <w:noProof/>
         </w:rPr>
         <w:drawing>
-          <wp:inline distT="0" distB="0" distL="0" distR="0" wp14:anchorId="19E9F13A" wp14:editId="3ED801CE">
-            <wp:extent cx="1696728" cy="3770630"/>
-            <wp:effectExtent l="0" t="0" r="0" b="1270"/>
-            <wp:docPr id="1884034942" name="Picture 15"/>
+          <wp:inline distT="0" distB="0" distL="0" distR="0" wp14:anchorId="6BCB13D7" wp14:editId="2285A323">
+            <wp:extent cx="1698636" cy="3774870"/>
+            <wp:effectExtent l="0" t="0" r="0" b="0"/>
+            <wp:docPr id="398854299" name="Picture 14"/>
             <wp:cNvGraphicFramePr>
               <a:graphicFrameLocks xmlns:a="http://schemas.openxmlformats.org/drawingml/2006/main" noChangeAspect="1"/>
             </wp:cNvGraphicFramePr>
@@ -31423,7 +31397,7 @@
               <a:graphicData uri="http://schemas.openxmlformats.org/drawingml/2006/picture">
                 <pic:pic xmlns:pic="http://schemas.openxmlformats.org/drawingml/2006/picture">
                   <pic:nvPicPr>
-                    <pic:cNvPr id="1884034942" name="Picture 1884034942"/>
+                    <pic:cNvPr id="398854299" name="Picture 398854299"/>
                     <pic:cNvPicPr/>
                   </pic:nvPicPr>
                   <pic:blipFill>
@@ -31439,9 +31413,9 @@
                     </a:stretch>
                   </pic:blipFill>
                   <pic:spPr>
-                    <a:xfrm>
+                    <a:xfrm flipH="1">
                       <a:off x="0" y="0"/>
-                      <a:ext cx="1719993" cy="3822332"/>
+                      <a:ext cx="1706127" cy="3791517"/>
                     </a:xfrm>
                     <a:prstGeom prst="rect">
                       <a:avLst/>
@@ -32265,10 +32239,10 @@
           <w:noProof/>
         </w:rPr>
         <w:drawing>
-          <wp:inline distT="0" distB="0" distL="0" distR="0" wp14:anchorId="40675A07" wp14:editId="57F59E60">
-            <wp:extent cx="1928499" cy="4285696"/>
-            <wp:effectExtent l="0" t="0" r="0" b="635"/>
-            <wp:docPr id="63265787" name="Picture 21"/>
+          <wp:inline distT="0" distB="0" distL="0" distR="0" wp14:anchorId="4D6FF898" wp14:editId="16817979">
+            <wp:extent cx="1924723" cy="4277304"/>
+            <wp:effectExtent l="0" t="0" r="0" b="9525"/>
+            <wp:docPr id="850133664" name="Picture 15"/>
             <wp:cNvGraphicFramePr>
               <a:graphicFrameLocks xmlns:a="http://schemas.openxmlformats.org/drawingml/2006/main" noChangeAspect="1"/>
             </wp:cNvGraphicFramePr>
@@ -32276,10 +32250,8 @@
               <a:graphicData uri="http://schemas.openxmlformats.org/drawingml/2006/picture">
                 <pic:pic xmlns:pic="http://schemas.openxmlformats.org/drawingml/2006/picture">
                   <pic:nvPicPr>
-                    <pic:cNvPr id="0" name="Picture 12"/>
-                    <pic:cNvPicPr>
-                      <a:picLocks noChangeAspect="1" noChangeArrowheads="1"/>
-                    </pic:cNvPicPr>
+                    <pic:cNvPr id="850133664" name="Picture 850133664"/>
+                    <pic:cNvPicPr/>
                   </pic:nvPicPr>
                   <pic:blipFill>
                     <a:blip r:embed="rId31" cstate="print">
@@ -32289,23 +32261,18 @@
                         </a:ext>
                       </a:extLst>
                     </a:blip>
-                    <a:srcRect/>
                     <a:stretch>
                       <a:fillRect/>
                     </a:stretch>
                   </pic:blipFill>
-                  <pic:spPr bwMode="auto">
+                  <pic:spPr>
                     <a:xfrm>
                       <a:off x="0" y="0"/>
-                      <a:ext cx="1938150" cy="4307144"/>
+                      <a:ext cx="1937124" cy="4304864"/>
                     </a:xfrm>
                     <a:prstGeom prst="rect">
                       <a:avLst/>
                     </a:prstGeom>
-                    <a:noFill/>
-                    <a:ln>
-                      <a:noFill/>
-                    </a:ln>
                   </pic:spPr>
                 </pic:pic>
               </a:graphicData>
@@ -32324,10 +32291,10 @@
           <w:noProof/>
         </w:rPr>
         <w:drawing>
-          <wp:inline distT="0" distB="0" distL="0" distR="0" wp14:anchorId="04C9AEEE" wp14:editId="4848A312">
-            <wp:extent cx="1928184" cy="4284993"/>
-            <wp:effectExtent l="0" t="0" r="0" b="1270"/>
-            <wp:docPr id="499321844" name="Picture 22"/>
+          <wp:inline distT="0" distB="0" distL="0" distR="0" wp14:anchorId="394E43CB" wp14:editId="1E67FDD4">
+            <wp:extent cx="1927244" cy="4282907"/>
+            <wp:effectExtent l="0" t="0" r="0" b="3810"/>
+            <wp:docPr id="1767419386" name="Picture 16"/>
             <wp:cNvGraphicFramePr>
               <a:graphicFrameLocks xmlns:a="http://schemas.openxmlformats.org/drawingml/2006/main" noChangeAspect="1"/>
             </wp:cNvGraphicFramePr>
@@ -32335,10 +32302,8 @@
               <a:graphicData uri="http://schemas.openxmlformats.org/drawingml/2006/picture">
                 <pic:pic xmlns:pic="http://schemas.openxmlformats.org/drawingml/2006/picture">
                   <pic:nvPicPr>
-                    <pic:cNvPr id="0" name="Picture 14"/>
-                    <pic:cNvPicPr>
-                      <a:picLocks noChangeAspect="1" noChangeArrowheads="1"/>
-                    </pic:cNvPicPr>
+                    <pic:cNvPr id="1767419386" name="Picture 1767419386"/>
+                    <pic:cNvPicPr/>
                   </pic:nvPicPr>
                   <pic:blipFill>
                     <a:blip r:embed="rId32" cstate="print">
@@ -32348,23 +32313,18 @@
                         </a:ext>
                       </a:extLst>
                     </a:blip>
-                    <a:srcRect/>
                     <a:stretch>
                       <a:fillRect/>
                     </a:stretch>
                   </pic:blipFill>
-                  <pic:spPr bwMode="auto">
+                  <pic:spPr>
                     <a:xfrm>
                       <a:off x="0" y="0"/>
-                      <a:ext cx="1942813" cy="4317504"/>
+                      <a:ext cx="1938007" cy="4306826"/>
                     </a:xfrm>
                     <a:prstGeom prst="rect">
                       <a:avLst/>
                     </a:prstGeom>
-                    <a:noFill/>
-                    <a:ln>
-                      <a:noFill/>
-                    </a:ln>
                   </pic:spPr>
                 </pic:pic>
               </a:graphicData>
@@ -32673,10 +32633,10 @@
           <w:noProof/>
         </w:rPr>
         <w:drawing>
-          <wp:inline distT="0" distB="0" distL="0" distR="0" wp14:anchorId="3C32E83F" wp14:editId="0804962D">
-            <wp:extent cx="1924050" cy="4275809"/>
-            <wp:effectExtent l="0" t="0" r="0" b="0"/>
-            <wp:docPr id="898946446" name="Picture 25"/>
+          <wp:inline distT="0" distB="0" distL="0" distR="0" wp14:anchorId="1527F8E9" wp14:editId="155F8EC4">
+            <wp:extent cx="1921523" cy="4270192"/>
+            <wp:effectExtent l="0" t="0" r="2540" b="0"/>
+            <wp:docPr id="1642601849" name="Picture 17"/>
             <wp:cNvGraphicFramePr>
               <a:graphicFrameLocks xmlns:a="http://schemas.openxmlformats.org/drawingml/2006/main" noChangeAspect="1"/>
             </wp:cNvGraphicFramePr>
@@ -32684,10 +32644,8 @@
               <a:graphicData uri="http://schemas.openxmlformats.org/drawingml/2006/picture">
                 <pic:pic xmlns:pic="http://schemas.openxmlformats.org/drawingml/2006/picture">
                   <pic:nvPicPr>
-                    <pic:cNvPr id="0" name="Picture 20"/>
-                    <pic:cNvPicPr>
-                      <a:picLocks noChangeAspect="1" noChangeArrowheads="1"/>
-                    </pic:cNvPicPr>
+                    <pic:cNvPr id="1642601849" name="Picture 1642601849"/>
+                    <pic:cNvPicPr/>
                   </pic:nvPicPr>
                   <pic:blipFill>
                     <a:blip r:embed="rId34" cstate="print">
@@ -32697,23 +32655,18 @@
                         </a:ext>
                       </a:extLst>
                     </a:blip>
-                    <a:srcRect/>
                     <a:stretch>
                       <a:fillRect/>
                     </a:stretch>
                   </pic:blipFill>
-                  <pic:spPr bwMode="auto">
+                  <pic:spPr>
                     <a:xfrm>
                       <a:off x="0" y="0"/>
-                      <a:ext cx="1928562" cy="4285836"/>
+                      <a:ext cx="1933680" cy="4297208"/>
                     </a:xfrm>
                     <a:prstGeom prst="rect">
                       <a:avLst/>
                     </a:prstGeom>
-                    <a:noFill/>
-                    <a:ln>
-                      <a:noFill/>
-                    </a:ln>
                   </pic:spPr>
                 </pic:pic>
               </a:graphicData>
@@ -33095,10 +33048,10 @@
           <w:noProof/>
         </w:rPr>
         <w:drawing>
-          <wp:inline distT="0" distB="0" distL="0" distR="0" wp14:anchorId="1C2A28A4" wp14:editId="1865D74C">
-            <wp:extent cx="1928506" cy="4285711"/>
-            <wp:effectExtent l="0" t="0" r="0" b="635"/>
-            <wp:docPr id="699261081" name="Picture 28"/>
+          <wp:inline distT="0" distB="0" distL="0" distR="0" wp14:anchorId="298FBB25" wp14:editId="1621C395">
+            <wp:extent cx="1930105" cy="4289264"/>
+            <wp:effectExtent l="0" t="0" r="0" b="0"/>
+            <wp:docPr id="2113818574" name="Picture 18"/>
             <wp:cNvGraphicFramePr>
               <a:graphicFrameLocks xmlns:a="http://schemas.openxmlformats.org/drawingml/2006/main" noChangeAspect="1"/>
             </wp:cNvGraphicFramePr>
@@ -33106,10 +33059,8 @@
               <a:graphicData uri="http://schemas.openxmlformats.org/drawingml/2006/picture">
                 <pic:pic xmlns:pic="http://schemas.openxmlformats.org/drawingml/2006/picture">
                   <pic:nvPicPr>
-                    <pic:cNvPr id="0" name="Picture 26"/>
-                    <pic:cNvPicPr>
-                      <a:picLocks noChangeAspect="1" noChangeArrowheads="1"/>
-                    </pic:cNvPicPr>
+                    <pic:cNvPr id="2113818574" name="Picture 2113818574"/>
+                    <pic:cNvPicPr/>
                   </pic:nvPicPr>
                   <pic:blipFill>
                     <a:blip r:embed="rId37" cstate="print">
@@ -33119,23 +33070,18 @@
                         </a:ext>
                       </a:extLst>
                     </a:blip>
-                    <a:srcRect/>
                     <a:stretch>
                       <a:fillRect/>
                     </a:stretch>
                   </pic:blipFill>
-                  <pic:spPr bwMode="auto">
+                  <pic:spPr>
                     <a:xfrm>
                       <a:off x="0" y="0"/>
-                      <a:ext cx="1938530" cy="4307987"/>
+                      <a:ext cx="1945282" cy="4322991"/>
                     </a:xfrm>
                     <a:prstGeom prst="rect">
                       <a:avLst/>
                     </a:prstGeom>
-                    <a:noFill/>
-                    <a:ln>
-                      <a:noFill/>
-                    </a:ln>
                   </pic:spPr>
                 </pic:pic>
               </a:graphicData>
@@ -35790,7 +35736,6 @@
               </w:rPr>
               <w:t xml:space="preserve">Map centered on current </w:t>
             </w:r>
-            <w:proofErr w:type="gramStart"/>
             <w:r>
               <w:rPr>
                 <w:sz w:val="26"/>
@@ -35805,7 +35750,6 @@
               </w:rPr>
               <w:t>,</w:t>
             </w:r>
-            <w:proofErr w:type="gramEnd"/>
             <w:r>
               <w:rPr>
                 <w:sz w:val="26"/>
@@ -53115,7 +53059,7 @@
   <w:style w:type="paragraph" w:default="1" w:styleId="Normal">
     <w:name w:val="Normal"/>
     <w:qFormat/>
-    <w:rsid w:val="00977471"/>
+    <w:rsid w:val="00273C74"/>
     <w:pPr>
       <w:suppressAutoHyphens/>
     </w:pPr>
@@ -53298,6 +53242,7 @@
   <w:style w:type="character" w:default="1" w:styleId="DefaultParagraphFont">
     <w:name w:val="Default Paragraph Font"/>
     <w:uiPriority w:val="1"/>
+    <w:semiHidden/>
     <w:unhideWhenUsed/>
   </w:style>
   <w:style w:type="table" w:default="1" w:styleId="TableNormal">

</xml_diff>